<commit_message>
Updated Social network project description
</commit_message>
<xml_diff>
--- a/AngularJS/0. Social-Network-Project-AngularJS.docx
+++ b/AngularJS/0. Social-Network-Project-AngularJS.docx
@@ -421,158 +421,6 @@
           <w:numId w:val="0"/>
         </w:numPr>
         <w:ind w:left="360" w:hanging="360"/>
-        <w:rPr>
-          <w:noProof/>
-        </w:rPr>
-      </w:pPr>
-      <w:r>
-        <w:rPr>
-          <w:noProof/>
-        </w:rPr>
-        <w:t>Important: Commit Every Day in GitHub</w:t>
-      </w:r>
-    </w:p>
-    <w:p>
-      <w:pPr>
-        <w:rPr>
-          <w:noProof/>
-        </w:rPr>
-      </w:pPr>
-      <w:r>
-        <w:rPr>
-          <w:noProof/>
-        </w:rPr>
-        <w:t xml:space="preserve">Please </w:t>
-      </w:r>
-      <w:r>
-        <w:rPr>
-          <w:b/>
-          <w:bCs/>
-          <w:noProof/>
-        </w:rPr>
-        <w:t>use GitHub</w:t>
-      </w:r>
-      <w:r>
-        <w:rPr>
-          <w:noProof/>
-        </w:rPr>
-        <w:t xml:space="preserve"> for your project development!</w:t>
-      </w:r>
-    </w:p>
-    <w:p>
-      <w:pPr>
-        <w:pStyle w:val="ListParagraph"/>
-        <w:numPr>
-          <w:ilvl w:val="0"/>
-          <w:numId w:val="5"/>
-        </w:numPr>
-        <w:rPr>
-          <w:noProof/>
-        </w:rPr>
-      </w:pPr>
-      <w:r>
-        <w:rPr>
-          <w:noProof/>
-        </w:rPr>
-        <w:t>Commit several times a day.</w:t>
-      </w:r>
-    </w:p>
-    <w:p>
-      <w:pPr>
-        <w:pStyle w:val="ListParagraph"/>
-        <w:numPr>
-          <w:ilvl w:val="1"/>
-          <w:numId w:val="5"/>
-        </w:numPr>
-        <w:rPr>
-          <w:noProof/>
-        </w:rPr>
-      </w:pPr>
-      <w:r>
-        <w:rPr>
-          <w:noProof/>
-        </w:rPr>
-        <w:t>You need to show many small commits that indicate your constant work on the project.</w:t>
-      </w:r>
-    </w:p>
-    <w:p>
-      <w:pPr>
-        <w:pStyle w:val="ListParagraph"/>
-        <w:numPr>
-          <w:ilvl w:val="1"/>
-          <w:numId w:val="5"/>
-        </w:numPr>
-        <w:rPr>
-          <w:noProof/>
-        </w:rPr>
-      </w:pPr>
-      <w:r>
-        <w:rPr>
-          <w:noProof/>
-        </w:rPr>
-        <w:t>Avoid committing large blocks of code at once.</w:t>
-      </w:r>
-    </w:p>
-    <w:p>
-      <w:pPr>
-        <w:pStyle w:val="ListParagraph"/>
-        <w:numPr>
-          <w:ilvl w:val="0"/>
-          <w:numId w:val="5"/>
-        </w:numPr>
-        <w:rPr>
-          <w:noProof/>
-        </w:rPr>
-      </w:pPr>
-      <w:r>
-        <w:rPr>
-          <w:noProof/>
-        </w:rPr>
-        <w:t>You should prove that you have worked at least 3-4 days over your project!</w:t>
-      </w:r>
-    </w:p>
-    <w:p>
-      <w:r>
-        <w:rPr>
-          <w:noProof/>
-        </w:rPr>
-        <w:t>Note that Git does not require Internet connection in order to commit changes. You can commit locally and push your changes to GitHub at once. Please commit many times to show your work progress</w:t>
-      </w:r>
-      <w:r>
-        <w:t xml:space="preserve"> step by step.</w:t>
-      </w:r>
-    </w:p>
-    <w:p>
-      <w:pPr>
-        <w:pStyle w:val="Score"/>
-        <w:spacing w:before="0"/>
-        <w:ind w:left="720"/>
-      </w:pPr>
-      <w:r>
-        <w:rPr>
-          <w:noProof/>
-        </w:rPr>
-        <w:t xml:space="preserve">Up to </w:t>
-      </w:r>
-      <w:r>
-        <w:rPr>
-          <w:noProof/>
-          <w:lang w:val="bg-BG"/>
-        </w:rPr>
-        <w:t>100</w:t>
-      </w:r>
-      <w:r>
-        <w:t xml:space="preserve"> score</w:t>
-      </w:r>
-    </w:p>
-    <w:p>
-      <w:pPr>
-        <w:pStyle w:val="Heading2"/>
-        <w:numPr>
-          <w:ilvl w:val="0"/>
-          <w:numId w:val="0"/>
-        </w:numPr>
-        <w:ind w:left="360" w:hanging="360"/>
       </w:pPr>
       <w:r>
         <w:t>Social Network</w:t>
@@ -629,7 +477,19 @@
           <w:rPr>
             <w:rStyle w:val="Hyperlink"/>
           </w:rPr>
-          <w:t>http://softuni-social-network.azurewebsites.net/api</w:t>
+          <w:t>http://softuni-social-network.azurewebsit</w:t>
+        </w:r>
+        <w:r>
+          <w:rPr>
+            <w:rStyle w:val="Hyperlink"/>
+          </w:rPr>
+          <w:t>e</w:t>
+        </w:r>
+        <w:r>
+          <w:rPr>
+            <w:rStyle w:val="Hyperlink"/>
+          </w:rPr>
+          <w:t>s.net/api</w:t>
         </w:r>
       </w:hyperlink>
       <w:r>
@@ -828,6 +688,8 @@
       <w:r>
         <w:t>.</w:t>
       </w:r>
+      <w:bookmarkStart w:id="0" w:name="_GoBack"/>
+      <w:bookmarkEnd w:id="0"/>
     </w:p>
     <w:p>
       <w:pPr>
@@ -984,7 +846,6 @@
         <w:pStyle w:val="Heading1"/>
       </w:pPr>
       <w:r>
-        <w:lastRenderedPageBreak/>
         <w:t xml:space="preserve">Project </w:t>
       </w:r>
       <w:r>
@@ -1149,6 +1010,7 @@
           <w:b/>
           <w:bCs/>
         </w:rPr>
+        <w:lastRenderedPageBreak/>
         <w:t>Registers a new user</w:t>
       </w:r>
       <w:r>
@@ -1955,7 +1817,6 @@
           <w:noProof/>
           <w:szCs w:val="24"/>
         </w:rPr>
-        <w:lastRenderedPageBreak/>
         <w:t>Implement l</w:t>
       </w:r>
       <w:r>
@@ -2268,6 +2129,7 @@
           <w:b/>
           <w:bCs/>
         </w:rPr>
+        <w:lastRenderedPageBreak/>
         <w:t>Friends</w:t>
       </w:r>
     </w:p>
@@ -3064,7 +2926,6 @@
         <w:rPr>
           <w:b/>
         </w:rPr>
-        <w:lastRenderedPageBreak/>
         <w:t xml:space="preserve">Guest </w:t>
       </w:r>
       <w:r>
@@ -3342,8 +3203,6 @@
         </w:rPr>
         <w:t>'</w:t>
       </w:r>
-      <w:bookmarkStart w:id="0" w:name="_GoBack"/>
-      <w:bookmarkEnd w:id="0"/>
       <w:r>
         <w:rPr>
           <w:b/>
@@ -3908,7 +3767,6 @@
         <w:rPr>
           <w:b/>
         </w:rPr>
-        <w:lastRenderedPageBreak/>
         <w:t xml:space="preserve">User </w:t>
       </w:r>
       <w:r>
@@ -4314,7 +4172,7 @@
                               <w:sz w:val="18"/>
                               <w:szCs w:val="18"/>
                             </w:rPr>
-                            <w:t>3</w:t>
+                            <w:t>1</w:t>
                           </w:r>
                           <w:r>
                             <w:rPr>
@@ -4357,7 +4215,7 @@
                               <w:sz w:val="18"/>
                               <w:szCs w:val="18"/>
                             </w:rPr>
-                            <w:t>5</w:t>
+                            <w:t>4</w:t>
                           </w:r>
                           <w:r>
                             <w:rPr>
@@ -4435,7 +4293,7 @@
                         <w:sz w:val="18"/>
                         <w:szCs w:val="18"/>
                       </w:rPr>
-                      <w:t>3</w:t>
+                      <w:t>1</w:t>
                     </w:r>
                     <w:r>
                       <w:rPr>
@@ -4478,7 +4336,7 @@
                         <w:sz w:val="18"/>
                         <w:szCs w:val="18"/>
                       </w:rPr>
-                      <w:t>5</w:t>
+                      <w:t>4</w:t>
                     </w:r>
                     <w:r>
                       <w:rPr>
@@ -5797,7 +5655,7 @@
         </mc:Choice>
         <mc:Fallback>
           <w:pict>
-            <v:line w14:anchorId="708F8B4F" id="Straight Connector 1" o:spid="_x0000_s1026" style="position:absolute;flip:y;z-index:251662336;visibility:visible;mso-wrap-style:square;mso-width-percent:0;mso-height-percent:0;mso-wrap-distance-left:9pt;mso-wrap-distance-top:0;mso-wrap-distance-right:9pt;mso-wrap-distance-bottom:0;mso-position-horizontal:absolute;mso-position-horizontal-relative:text;mso-position-vertical:absolute;mso-position-vertical-relative:text;mso-width-percent:0;mso-height-percent:0;mso-width-relative:margin;mso-height-relative:margin" from="-.35pt,11.2pt" to="520.45pt,11.2pt" o:gfxdata="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" strokecolor="#f37123" strokeweight="1pt">
+            <v:line w14:anchorId="3EBA7503" id="Straight Connector 1" o:spid="_x0000_s1026" style="position:absolute;flip:y;z-index:251662336;visibility:visible;mso-wrap-style:square;mso-width-percent:0;mso-height-percent:0;mso-wrap-distance-left:9pt;mso-wrap-distance-top:0;mso-wrap-distance-right:9pt;mso-wrap-distance-bottom:0;mso-position-horizontal:absolute;mso-position-horizontal-relative:text;mso-position-vertical:absolute;mso-position-vertical-relative:text;mso-width-percent:0;mso-height-percent:0;mso-width-relative:margin;mso-height-relative:margin" from="-.35pt,11.2pt" to="520.45pt,11.2pt" o:gfxdata="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" strokecolor="#f37123" strokeweight="1pt">
               <v:stroke endcap="round"/>
             </v:line>
           </w:pict>
@@ -6056,7 +5914,7 @@
 
 <file path=word/numbering.xml><?xml version="1.0" encoding="utf-8"?>
 <w:numbering xmlns:wpc="http://schemas.microsoft.com/office/word/2010/wordprocessingCanvas" xmlns:mc="http://schemas.openxmlformats.org/markup-compatibility/2006" xmlns:o="urn:schemas-microsoft-com:office:office" xmlns:r="http://schemas.openxmlformats.org/officeDocument/2006/relationships" xmlns:m="http://schemas.openxmlformats.org/officeDocument/2006/math" xmlns:v="urn:schemas-microsoft-com:vml" xmlns:wp14="http://schemas.microsoft.com/office/word/2010/wordprocessingDrawing" xmlns:wp="http://schemas.openxmlformats.org/drawingml/2006/wordprocessingDrawing" xmlns:w10="urn:schemas-microsoft-com:office:word" xmlns:w="http://schemas.openxmlformats.org/wordprocessingml/2006/main" xmlns:w14="http://schemas.microsoft.com/office/word/2010/wordml" xmlns:w15="http://schemas.microsoft.com/office/word/2012/wordml" xmlns:wpg="http://schemas.microsoft.com/office/word/2010/wordprocessingGroup" xmlns:wpi="http://schemas.microsoft.com/office/word/2010/wordprocessingInk" xmlns:wne="http://schemas.microsoft.com/office/word/2006/wordml" xmlns:wps="http://schemas.microsoft.com/office/word/2010/wordprocessingShape" mc:Ignorable="w14 w15 wp14">
-  <w:abstractNum w:abstractNumId="0">
+  <w:abstractNum w:abstractNumId="0" w15:restartNumberingAfterBreak="0">
     <w:nsid w:val="1B9F6B00"/>
     <w:multiLevelType w:val="hybridMultilevel"/>
     <w:tmpl w:val="CB005064"/>
@@ -6169,7 +6027,7 @@
       </w:rPr>
     </w:lvl>
   </w:abstractNum>
-  <w:abstractNum w:abstractNumId="1">
+  <w:abstractNum w:abstractNumId="1" w15:restartNumberingAfterBreak="0">
     <w:nsid w:val="27B21A09"/>
     <w:multiLevelType w:val="hybridMultilevel"/>
     <w:tmpl w:val="2B56ED7C"/>
@@ -6259,7 +6117,7 @@
       </w:pPr>
     </w:lvl>
   </w:abstractNum>
-  <w:abstractNum w:abstractNumId="2">
+  <w:abstractNum w:abstractNumId="2" w15:restartNumberingAfterBreak="0">
     <w:nsid w:val="52443884"/>
     <w:multiLevelType w:val="hybridMultilevel"/>
     <w:tmpl w:val="BCACBCDE"/>
@@ -6372,7 +6230,7 @@
       </w:rPr>
     </w:lvl>
   </w:abstractNum>
-  <w:abstractNum w:abstractNumId="3">
+  <w:abstractNum w:abstractNumId="3" w15:restartNumberingAfterBreak="0">
     <w:nsid w:val="53616933"/>
     <w:multiLevelType w:val="hybridMultilevel"/>
     <w:tmpl w:val="B540FCE8"/>
@@ -6485,7 +6343,7 @@
       </w:rPr>
     </w:lvl>
   </w:abstractNum>
-  <w:abstractNum w:abstractNumId="4">
+  <w:abstractNum w:abstractNumId="4" w15:restartNumberingAfterBreak="0">
     <w:nsid w:val="6B392B53"/>
     <w:multiLevelType w:val="hybridMultilevel"/>
     <w:tmpl w:val="A61AE808"/>
@@ -6598,7 +6456,7 @@
       </w:rPr>
     </w:lvl>
   </w:abstractNum>
-  <w:abstractNum w:abstractNumId="5">
+  <w:abstractNum w:abstractNumId="5" w15:restartNumberingAfterBreak="0">
     <w:nsid w:val="74D840A1"/>
     <w:multiLevelType w:val="hybridMultilevel"/>
     <w:tmpl w:val="56CC6356"/>
@@ -7504,7 +7362,6 @@
       <w:spacing w:after="0" w:line="240" w:lineRule="auto"/>
     </w:pPr>
     <w:tblPr>
-      <w:tblInd w:w="0" w:type="dxa"/>
       <w:tblBorders>
         <w:top w:val="single" w:sz="4" w:space="0" w:color="auto"/>
         <w:left w:val="single" w:sz="4" w:space="0" w:color="auto"/>
@@ -7513,12 +7370,6 @@
         <w:insideH w:val="single" w:sz="4" w:space="0" w:color="auto"/>
         <w:insideV w:val="single" w:sz="4" w:space="0" w:color="auto"/>
       </w:tblBorders>
-      <w:tblCellMar>
-        <w:top w:w="0" w:type="dxa"/>
-        <w:left w:w="108" w:type="dxa"/>
-        <w:bottom w:w="0" w:type="dxa"/>
-        <w:right w:w="108" w:type="dxa"/>
-      </w:tblCellMar>
     </w:tblPr>
   </w:style>
   <w:style w:type="character" w:customStyle="1" w:styleId="ListParagraphChar">
@@ -7885,7 +7736,7 @@
 </file>
 
 <file path=customXml/itemProps1.xml><?xml version="1.0" encoding="utf-8"?>
-<ds:datastoreItem xmlns:ds="http://schemas.openxmlformats.org/officeDocument/2006/customXml" ds:itemID="{769AE138-98F9-4CBF-9214-9BF6CB94298B}">
+<ds:datastoreItem xmlns:ds="http://schemas.openxmlformats.org/officeDocument/2006/customXml" ds:itemID="{EE2A33A7-B2EE-42A8-8F28-44D5EDDEF888}">
   <ds:schemaRefs>
     <ds:schemaRef ds:uri="http://schemas.openxmlformats.org/officeDocument/2006/bibliography"/>
   </ds:schemaRefs>

</xml_diff>